<commit_message>
Analog output upgrade v2
</commit_message>
<xml_diff>
--- a/docs/Analog output.docx
+++ b/docs/Analog output.docx
@@ -30,9 +30,19 @@
         </w:rPr>
         <w:t xml:space="preserve">Dwa szybkie komparatory analogowe małej mocy z programowalnym wejściem i wyjściem </w:t>
       </w:r>
-      <w:r>
-        <w:t>rail-to-rail</w:t>
-      </w:r>
+      <w:proofErr w:type="spellStart"/>
+      <w:r>
+        <w:t>rail</w:t>
+      </w:r>
+      <w:proofErr w:type="spellEnd"/>
+      <w:r>
+        <w:t>-to-</w:t>
+      </w:r>
+      <w:proofErr w:type="spellStart"/>
+      <w:r>
+        <w:t>rail</w:t>
+      </w:r>
+      <w:proofErr w:type="spellEnd"/>
       <w:r>
         <w:br/>
       </w:r>
@@ -45,8 +55,21 @@
         </w:r>
       </w:hyperlink>
       <w:r>
-        <w:t xml:space="preserve"> - trochę opisane jest działanie wzmacniaczy operacyjnych rail to rail</w:t>
-      </w:r>
+        <w:t xml:space="preserve"> - trochę opisane jest działanie wzmacniaczy operacyjnych </w:t>
+      </w:r>
+      <w:proofErr w:type="spellStart"/>
+      <w:r>
+        <w:t>rail</w:t>
+      </w:r>
+      <w:proofErr w:type="spellEnd"/>
+      <w:r>
+        <w:t xml:space="preserve"> to </w:t>
+      </w:r>
+      <w:proofErr w:type="spellStart"/>
+      <w:r>
+        <w:t>rail</w:t>
+      </w:r>
+      <w:proofErr w:type="spellEnd"/>
       <w:r>
         <w:br/>
         <w:t>str.54</w:t>
@@ -263,6 +286,7 @@
           <w:lang w:val="pl-PL"/>
         </w:rPr>
       </w:pPr>
+      <w:proofErr w:type="spellStart"/>
       <w:r>
         <w:rPr>
           <w:b/>
@@ -271,7 +295,18 @@
           <w:szCs w:val="28"/>
           <w:lang w:val="pl-PL"/>
         </w:rPr>
-        <w:t xml:space="preserve">Research o układach wyjścia 10V: </w:t>
+        <w:t>Research</w:t>
+      </w:r>
+      <w:proofErr w:type="spellEnd"/>
+      <w:r>
+        <w:rPr>
+          <w:b/>
+          <w:bCs/>
+          <w:sz w:val="28"/>
+          <w:szCs w:val="28"/>
+          <w:lang w:val="pl-PL"/>
+        </w:rPr>
+        <w:t xml:space="preserve"> o układach wyjścia 10V: </w:t>
       </w:r>
     </w:p>
     <w:p>
@@ -507,6 +542,228 @@
         <w:ind w:left="360"/>
         <w:jc w:val="both"/>
         <w:rPr>
+          <w:b/>
+          <w:bCs/>
+          <w:sz w:val="32"/>
+          <w:szCs w:val="32"/>
+        </w:rPr>
+      </w:pPr>
+      <w:r>
+        <w:rPr>
+          <w:b/>
+          <w:bCs/>
+          <w:sz w:val="32"/>
+          <w:szCs w:val="32"/>
+        </w:rPr>
+        <w:t>Wyjście 4-20mA</w:t>
+      </w:r>
+    </w:p>
+    <w:p>
+      <w:pPr>
+        <w:jc w:val="both"/>
+      </w:pPr>
+      <w:r>
+        <w:t xml:space="preserve">W układach automatyki, przepływ prądu 4-20 </w:t>
+      </w:r>
+      <w:proofErr w:type="spellStart"/>
+      <w:r>
+        <w:t>mA</w:t>
+      </w:r>
+      <w:proofErr w:type="spellEnd"/>
+      <w:r>
+        <w:t xml:space="preserve"> jest często używany jako sygnał transmisyjny do przekazywania informacji pomiędzy różnymi elementami układu. W takich układach 4 </w:t>
+      </w:r>
+      <w:proofErr w:type="spellStart"/>
+      <w:r>
+        <w:t>mA</w:t>
+      </w:r>
+      <w:proofErr w:type="spellEnd"/>
+      <w:r>
+        <w:t xml:space="preserve"> jest często używane jako wartość minimalna sygnału, a 20 </w:t>
+      </w:r>
+      <w:proofErr w:type="spellStart"/>
+      <w:r>
+        <w:t>mA</w:t>
+      </w:r>
+      <w:proofErr w:type="spellEnd"/>
+      <w:r>
+        <w:t xml:space="preserve"> jako wartość maksymalna. Wartość prądu w danym momencie może być interpretowana jako odpowiednia wartość wskazania lub pomiar w danej aplikacji. Sygnał 4-20 </w:t>
+      </w:r>
+      <w:proofErr w:type="spellStart"/>
+      <w:r>
+        <w:t>mA</w:t>
+      </w:r>
+      <w:proofErr w:type="spellEnd"/>
+      <w:r>
+        <w:t xml:space="preserve"> jest niezwykle popularny ze względu na jego prostotę, niezawodność i odporność na zakłócenia.</w:t>
+      </w:r>
+      <w:r>
+        <w:t xml:space="preserve"> </w:t>
+      </w:r>
+      <w:r>
+        <w:t xml:space="preserve">W układzie 4-20 </w:t>
+      </w:r>
+      <w:proofErr w:type="spellStart"/>
+      <w:r>
+        <w:t>mA</w:t>
+      </w:r>
+      <w:proofErr w:type="spellEnd"/>
+      <w:r>
+        <w:t xml:space="preserve">, prąd płynący pomiędzy dwoma punktami jest proporcjonalny do wielkości, którą chcemy przekazać. Na przykład, jeśli chcemy przekazać informację o ciśnieniu, to wartość prądu 4 </w:t>
+      </w:r>
+      <w:proofErr w:type="spellStart"/>
+      <w:r>
+        <w:t>mA</w:t>
+      </w:r>
+      <w:proofErr w:type="spellEnd"/>
+      <w:r>
+        <w:t xml:space="preserve"> może być odpowiednikiem ciśnienia 0, a wartość 20 </w:t>
+      </w:r>
+      <w:proofErr w:type="spellStart"/>
+      <w:r>
+        <w:t>mA</w:t>
+      </w:r>
+      <w:proofErr w:type="spellEnd"/>
+      <w:r>
+        <w:t xml:space="preserve"> odpowiednikiem ciśnienia 100. W ten sposób, prąd 4-20 </w:t>
+      </w:r>
+      <w:proofErr w:type="spellStart"/>
+      <w:r>
+        <w:t>mA</w:t>
+      </w:r>
+      <w:proofErr w:type="spellEnd"/>
+      <w:r>
+        <w:t xml:space="preserve"> może być używany do przekazywania różnych informacji, takich jak poziom cieczy, temperatura, prędkość itp.</w:t>
+      </w:r>
+      <w:r>
+        <w:t xml:space="preserve"> </w:t>
+      </w:r>
+      <w:r>
+        <w:t xml:space="preserve">Sygnał 4-20 </w:t>
+      </w:r>
+      <w:proofErr w:type="spellStart"/>
+      <w:r>
+        <w:t>mA</w:t>
+      </w:r>
+      <w:proofErr w:type="spellEnd"/>
+      <w:r>
+        <w:t xml:space="preserve"> jest łatwy do </w:t>
+      </w:r>
+      <w:r>
+        <w:lastRenderedPageBreak/>
+        <w:t>przesyłania przez duże odległości za pomocą prostych, tanich przewodów. Jest również odporny na zakłócenia elektromagnetyczne, co sprawia, że jest idealny do pracy w trudnych warunkach przemysłowych.</w:t>
+      </w:r>
+      <w:r>
+        <w:t xml:space="preserve"> </w:t>
+      </w:r>
+      <w:r>
+        <w:t xml:space="preserve">Warto również zauważyć, że układy wyjścia w zakresie 4-20 </w:t>
+      </w:r>
+      <w:proofErr w:type="spellStart"/>
+      <w:r>
+        <w:t>mA</w:t>
+      </w:r>
+      <w:proofErr w:type="spellEnd"/>
+      <w:r>
+        <w:t xml:space="preserve"> są zwykle bardzo efektywne energetycznie, co jest ważne w przypadku długotrwałego użytkowania.</w:t>
+      </w:r>
+      <w:r>
+        <w:t xml:space="preserve"> </w:t>
+      </w:r>
+      <w:r>
+        <w:t>Jedną z głównych wad</w:t>
+      </w:r>
+      <w:r>
+        <w:t xml:space="preserve"> tych układów </w:t>
+      </w:r>
+      <w:r>
+        <w:t xml:space="preserve">jest to, że są one ograniczone do przekazywania informacji w zakresie od 4 do 20 </w:t>
+      </w:r>
+      <w:proofErr w:type="spellStart"/>
+      <w:r>
+        <w:t>mA</w:t>
+      </w:r>
+      <w:proofErr w:type="spellEnd"/>
+      <w:r>
+        <w:t>. W niektórych aplikacjach może to być ograniczające i może wymagać stosowania innych technik transmisji danych.</w:t>
+      </w:r>
+      <w:r>
+        <w:t xml:space="preserve"> </w:t>
+      </w:r>
+      <w:r>
+        <w:t xml:space="preserve">Układy wyjścia w automatyce w zakresie 4-20 </w:t>
+      </w:r>
+      <w:proofErr w:type="spellStart"/>
+      <w:r>
+        <w:t>mA</w:t>
+      </w:r>
+      <w:proofErr w:type="spellEnd"/>
+      <w:r>
+        <w:t xml:space="preserve"> są często stosowane w poziomicach do przekazywania informacji o poziomie cieczy w zbiorniku. W takich układach 4 </w:t>
+      </w:r>
+      <w:proofErr w:type="spellStart"/>
+      <w:r>
+        <w:t>mA</w:t>
+      </w:r>
+      <w:proofErr w:type="spellEnd"/>
+      <w:r>
+        <w:t xml:space="preserve"> jest często używane jako sygnał oznaczający, że poziom cieczy jest na dnie zbiornika, a 20 </w:t>
+      </w:r>
+      <w:proofErr w:type="spellStart"/>
+      <w:r>
+        <w:t>mA</w:t>
+      </w:r>
+      <w:proofErr w:type="spellEnd"/>
+      <w:r>
+        <w:t xml:space="preserve"> oznacza, że poziom cieczy jest na szczycie zbiornika.</w:t>
+      </w:r>
+      <w:r>
+        <w:t xml:space="preserve"> </w:t>
+      </w:r>
+      <w:r>
+        <w:t xml:space="preserve">Poziomica może być zbudowana z różnych rodzajów czujników, takich jak czujniki poziomu optyczne, ultradźwiękowe lub elektrostatyczne. Sygnał z takiego czujnika jest następnie przetwarzany przez odpowiedni układ elektroniczny, który wytwarza </w:t>
+      </w:r>
+      <w:r>
+        <w:t xml:space="preserve"> </w:t>
+      </w:r>
+      <w:r>
+        <w:t>sygnał proporcjonalny do poziomu cieczy w zbiorniku. Ten sygnał może być następnie przekazywany do innych elementów układu automatyki, takich jak regulatory lub wskaźniki poziomu cieczy.</w:t>
+      </w:r>
+      <w:r>
+        <w:t xml:space="preserve"> </w:t>
+      </w:r>
+      <w:r>
+        <w:t xml:space="preserve">Poziomica z układem wyjścia w zakresie 4-20 </w:t>
+      </w:r>
+      <w:proofErr w:type="spellStart"/>
+      <w:r>
+        <w:t>mA</w:t>
+      </w:r>
+      <w:proofErr w:type="spellEnd"/>
+      <w:r>
+        <w:t xml:space="preserve"> jest niezwykle prosta w instalacji i obsłudze. Jest również niezawodna i odporna na zakłócenia elektromagnetyczne, co sprawia, że jest idealna do pracy w trudnych warunkach przemysłowych. Może być również łatwo połączona z innymi elementami układu automatyki, dzięki czemu jest bardzo elastyczna i może być stosowana w wielu różnych aplikacjach.</w:t>
+      </w:r>
+      <w:r>
+        <w:t xml:space="preserve"> </w:t>
+      </w:r>
+    </w:p>
+    <w:p>
+      <w:pPr>
+        <w:ind w:left="360"/>
+        <w:jc w:val="both"/>
+        <w:rPr>
+          <w:b/>
+          <w:bCs/>
+          <w:sz w:val="32"/>
+          <w:szCs w:val="32"/>
+        </w:rPr>
+      </w:pPr>
+    </w:p>
+    <w:p>
+      <w:pPr>
+        <w:ind w:left="360"/>
+        <w:jc w:val="both"/>
+        <w:rPr>
           <w:sz w:val="24"/>
           <w:szCs w:val="24"/>
         </w:rPr>
@@ -539,7 +796,6 @@
           <w:sz w:val="28"/>
           <w:szCs w:val="28"/>
         </w:rPr>
-        <w:lastRenderedPageBreak/>
         <w:t>Schemat:</w:t>
       </w:r>
       <w:r>
@@ -555,6 +811,7 @@
         <w:rPr>
           <w:b/>
           <w:bCs/>
+          <w:noProof/>
           <w:sz w:val="28"/>
           <w:szCs w:val="28"/>
         </w:rPr>
@@ -607,6 +864,7 @@
           <w:sz w:val="28"/>
           <w:szCs w:val="28"/>
         </w:rPr>
+        <w:lastRenderedPageBreak/>
         <w:t>Wykres:</w:t>
       </w:r>
       <w:r>
@@ -619,6 +877,9 @@
         <w:br/>
       </w:r>
       <w:r>
+        <w:rPr>
+          <w:noProof/>
+        </w:rPr>
         <w:drawing>
           <wp:inline distT="0" distB="0" distL="0" distR="0" wp14:anchorId="6FC1AD1C" wp14:editId="1F9F1F60">
             <wp:extent cx="6346190" cy="3070860"/>

</xml_diff>